<commit_message>
try to improve the scan.
</commit_message>
<xml_diff>
--- a/assignment_1/assignment_1_group_report.docx
+++ b/assignment_1/assignment_1_group_report.docx
@@ -439,10 +439,7 @@
         <w:t>Moves forward</w:t>
       </w:r>
       <w:r>
-        <w:t xml:space="preserve"> and s</w:t>
-      </w:r>
-      <w:r>
-        <w:t>top when it encountered a black tile</w:t>
+        <w:t xml:space="preserve"> and stop when it encountered a black tile</w:t>
       </w:r>
       <w:r>
         <w:t>.</w:t>
@@ -534,9 +531,15 @@
       </w:r>
     </w:p>
     <w:p>
+      <w:pPr>
+        <w:rPr>
+          <w:lang w:eastAsia="zh-CN"/>
+        </w:rPr>
+      </w:pPr>
       <w:bookmarkStart w:id="0" w:name="_GoBack"/>
       <w:bookmarkEnd w:id="0"/>
     </w:p>
+    <w:p/>
     <w:p/>
     <w:p/>
     <w:p/>

</xml_diff>